<commit_message>
Updated defect log in docx format
</commit_message>
<xml_diff>
--- a/CodeReview_Template_DefectList.docx
+++ b/CodeReview_Template_DefectList.docx
@@ -10,28 +10,12 @@
           <w:sz w:val="28"/>
         </w:rPr>
       </w:pPr>
-      <w:bookmarkStart w:id="0" w:name="_GoBack"/>
-      <w:bookmarkEnd w:id="0"/>
       <w:r>
         <w:rPr>
           <w:shadow w:val="0"/>
           <w:sz w:val="28"/>
         </w:rPr>
-        <w:t>Code Review</w:t>
-      </w:r>
-      <w:r>
-        <w:rPr>
-          <w:shadow w:val="0"/>
-          <w:sz w:val="28"/>
-        </w:rPr>
-        <w:t xml:space="preserve"> </w:t>
-      </w:r>
-      <w:r>
-        <w:rPr>
-          <w:shadow w:val="0"/>
-          <w:sz w:val="28"/>
-        </w:rPr>
-        <w:t>Defect List</w:t>
+        <w:t>Code Review Defect List</w:t>
       </w:r>
     </w:p>
     <w:p>
@@ -41,7 +25,7 @@
     </w:p>
     <w:tbl>
       <w:tblPr>
-        <w:tblW w:w="10890" w:type="dxa"/>
+        <w:tblW w:w="10512" w:type="dxa"/>
         <w:jc w:val="center"/>
         <w:tblLayout w:type="fixed"/>
         <w:tblCellMar>
@@ -51,32 +35,26 @@
         <w:tblLook w:val="0000" w:firstRow="0" w:lastRow="0" w:firstColumn="0" w:lastColumn="0" w:noHBand="0" w:noVBand="0"/>
       </w:tblPr>
       <w:tblGrid>
-        <w:gridCol w:w="630"/>
-        <w:gridCol w:w="108"/>
-        <w:gridCol w:w="1962"/>
-        <w:gridCol w:w="2790"/>
-        <w:gridCol w:w="3240"/>
+        <w:gridCol w:w="990"/>
+        <w:gridCol w:w="306"/>
+        <w:gridCol w:w="1026"/>
+        <w:gridCol w:w="2811"/>
+        <w:gridCol w:w="3219"/>
         <w:gridCol w:w="1080"/>
-        <w:gridCol w:w="432"/>
-        <w:gridCol w:w="648"/>
+        <w:gridCol w:w="453"/>
+        <w:gridCol w:w="627"/>
       </w:tblGrid>
       <w:tr>
-        <w:tblPrEx>
-          <w:tblCellMar>
-            <w:top w:w="0" w:type="dxa"/>
-            <w:bottom w:w="0" w:type="dxa"/>
-          </w:tblCellMar>
-        </w:tblPrEx>
         <w:trPr>
           <w:gridBefore w:val="2"/>
           <w:gridAfter w:val="1"/>
-          <w:wBefore w:w="738" w:type="dxa"/>
-          <w:wAfter w:w="648" w:type="dxa"/>
+          <w:wBefore w:w="1296" w:type="dxa"/>
+          <w:wAfter w:w="627" w:type="dxa"/>
           <w:jc w:val="center"/>
         </w:trPr>
         <w:tc>
           <w:tcPr>
-            <w:tcW w:w="4752" w:type="dxa"/>
+            <w:tcW w:w="3837" w:type="dxa"/>
             <w:gridSpan w:val="2"/>
           </w:tcPr>
           <w:p>
@@ -85,7 +63,13 @@
               <w:jc w:val="left"/>
             </w:pPr>
             <w:r>
-              <w:t>Reviewer: _____________________________</w:t>
+              <w:t>Reviewer: _</w:t>
+            </w:r>
+            <w:r>
+              <w:t>Dustin Howarth</w:t>
+            </w:r>
+            <w:r>
+              <w:t>____________________________</w:t>
             </w:r>
           </w:p>
         </w:tc>
@@ -100,28 +84,32 @@
               <w:jc w:val="left"/>
             </w:pPr>
             <w:r>
-              <w:t>GH Repo: ________________________________</w:t>
-            </w:r>
-          </w:p>
-        </w:tc>
+              <w:t>GH Repo: ___</w:t>
+            </w:r>
+            <w:proofErr w:type="spellStart"/>
+            <w:r>
+              <w:t>dghowart_review</w:t>
+            </w:r>
+            <w:proofErr w:type="spellEnd"/>
+            <w:r>
+              <w:t>_____________________________</w:t>
+            </w:r>
+          </w:p>
+        </w:tc>
+        <w:bookmarkStart w:id="0" w:name="_GoBack"/>
+        <w:bookmarkEnd w:id="0"/>
       </w:tr>
       <w:tr>
-        <w:tblPrEx>
-          <w:tblCellMar>
-            <w:top w:w="0" w:type="dxa"/>
-            <w:bottom w:w="0" w:type="dxa"/>
-          </w:tblCellMar>
-        </w:tblPrEx>
         <w:trPr>
           <w:gridBefore w:val="2"/>
           <w:gridAfter w:val="1"/>
-          <w:wBefore w:w="738" w:type="dxa"/>
-          <w:wAfter w:w="648" w:type="dxa"/>
+          <w:wBefore w:w="1296" w:type="dxa"/>
+          <w:wAfter w:w="627" w:type="dxa"/>
           <w:jc w:val="center"/>
         </w:trPr>
         <w:tc>
           <w:tcPr>
-            <w:tcW w:w="4752" w:type="dxa"/>
+            <w:tcW w:w="3837" w:type="dxa"/>
             <w:gridSpan w:val="2"/>
           </w:tcPr>
           <w:p>
@@ -145,22 +133,16 @@
         </w:tc>
       </w:tr>
       <w:tr>
-        <w:tblPrEx>
-          <w:tblCellMar>
-            <w:top w:w="0" w:type="dxa"/>
-            <w:bottom w:w="0" w:type="dxa"/>
-          </w:tblCellMar>
-        </w:tblPrEx>
         <w:trPr>
           <w:gridBefore w:val="2"/>
           <w:gridAfter w:val="1"/>
-          <w:wBefore w:w="738" w:type="dxa"/>
-          <w:wAfter w:w="648" w:type="dxa"/>
+          <w:wBefore w:w="1296" w:type="dxa"/>
+          <w:wAfter w:w="627" w:type="dxa"/>
           <w:jc w:val="center"/>
         </w:trPr>
         <w:tc>
           <w:tcPr>
-            <w:tcW w:w="4752" w:type="dxa"/>
+            <w:tcW w:w="3837" w:type="dxa"/>
             <w:gridSpan w:val="2"/>
           </w:tcPr>
           <w:p>
@@ -195,9 +177,7 @@
             <w:insideV w:val="single" w:sz="4" w:space="0" w:color="auto"/>
           </w:tblBorders>
           <w:tblCellMar>
-            <w:top w:w="0" w:type="dxa"/>
             <w:left w:w="108" w:type="dxa"/>
-            <w:bottom w:w="0" w:type="dxa"/>
             <w:right w:w="108" w:type="dxa"/>
           </w:tblCellMar>
         </w:tblPrEx>
@@ -208,7 +188,7 @@
         </w:trPr>
         <w:tc>
           <w:tcPr>
-            <w:tcW w:w="630" w:type="dxa"/>
+            <w:tcW w:w="990" w:type="dxa"/>
             <w:vMerge w:val="restart"/>
             <w:tcBorders>
               <w:left w:val="single" w:sz="4" w:space="0" w:color="auto"/>
@@ -233,7 +213,7 @@
         </w:tc>
         <w:tc>
           <w:tcPr>
-            <w:tcW w:w="2070" w:type="dxa"/>
+            <w:tcW w:w="1332" w:type="dxa"/>
             <w:gridSpan w:val="2"/>
           </w:tcPr>
           <w:p>
@@ -303,9 +283,7 @@
             <w:insideV w:val="single" w:sz="4" w:space="0" w:color="auto"/>
           </w:tblBorders>
           <w:tblCellMar>
-            <w:top w:w="0" w:type="dxa"/>
             <w:left w:w="108" w:type="dxa"/>
-            <w:bottom w:w="0" w:type="dxa"/>
             <w:right w:w="108" w:type="dxa"/>
           </w:tblCellMar>
         </w:tblPrEx>
@@ -316,7 +294,7 @@
         </w:trPr>
         <w:tc>
           <w:tcPr>
-            <w:tcW w:w="630" w:type="dxa"/>
+            <w:tcW w:w="990" w:type="dxa"/>
             <w:vMerge/>
             <w:tcBorders>
               <w:left w:val="single" w:sz="4" w:space="0" w:color="auto"/>
@@ -330,7 +308,7 @@
         </w:tc>
         <w:tc>
           <w:tcPr>
-            <w:tcW w:w="2070" w:type="dxa"/>
+            <w:tcW w:w="1332" w:type="dxa"/>
             <w:gridSpan w:val="2"/>
           </w:tcPr>
           <w:p>
@@ -418,9 +396,7 @@
             <w:insideV w:val="single" w:sz="4" w:space="0" w:color="auto"/>
           </w:tblBorders>
           <w:tblCellMar>
-            <w:top w:w="0" w:type="dxa"/>
             <w:left w:w="108" w:type="dxa"/>
-            <w:bottom w:w="0" w:type="dxa"/>
             <w:right w:w="108" w:type="dxa"/>
           </w:tblCellMar>
         </w:tblPrEx>
@@ -429,7 +405,7 @@
         </w:trPr>
         <w:tc>
           <w:tcPr>
-            <w:tcW w:w="630" w:type="dxa"/>
+            <w:tcW w:w="990" w:type="dxa"/>
             <w:tcBorders>
               <w:left w:val="single" w:sz="4" w:space="0" w:color="auto"/>
             </w:tcBorders>
@@ -442,21 +418,35 @@
                 <w:sz w:val="18"/>
               </w:rPr>
             </w:pPr>
-          </w:p>
-        </w:tc>
-        <w:tc>
-          <w:tcPr>
-            <w:tcW w:w="2070" w:type="dxa"/>
-            <w:gridSpan w:val="2"/>
-          </w:tcPr>
-          <w:p>
-            <w:pPr>
-              <w:pStyle w:val="TableText"/>
-              <w:rPr>
-                <w:rFonts w:ascii="Arial Narrow" w:hAnsi="Arial Narrow"/>
-                <w:sz w:val="18"/>
-              </w:rPr>
-            </w:pPr>
+            <w:r>
+              <w:rPr>
+                <w:rFonts w:ascii="Arial Narrow" w:hAnsi="Arial Narrow"/>
+                <w:sz w:val="18"/>
+              </w:rPr>
+              <w:t>01</w:t>
+            </w:r>
+          </w:p>
+        </w:tc>
+        <w:tc>
+          <w:tcPr>
+            <w:tcW w:w="1332" w:type="dxa"/>
+            <w:gridSpan w:val="2"/>
+          </w:tcPr>
+          <w:p>
+            <w:pPr>
+              <w:pStyle w:val="TableText"/>
+              <w:rPr>
+                <w:rFonts w:ascii="Arial Narrow" w:hAnsi="Arial Narrow"/>
+                <w:sz w:val="18"/>
+              </w:rPr>
+            </w:pPr>
+            <w:r>
+              <w:rPr>
+                <w:rFonts w:ascii="Arial Narrow" w:hAnsi="Arial Narrow"/>
+                <w:sz w:val="18"/>
+              </w:rPr>
+              <w:t>PowerSet.java Line 80</w:t>
+            </w:r>
           </w:p>
         </w:tc>
         <w:tc>
@@ -472,6 +462,45 @@
                 <w:sz w:val="18"/>
               </w:rPr>
             </w:pPr>
+            <w:r>
+              <w:rPr>
+                <w:rFonts w:ascii="Arial Narrow" w:hAnsi="Arial Narrow"/>
+                <w:sz w:val="18"/>
+              </w:rPr>
+              <w:t xml:space="preserve">The method powerSetImplementation2 does not correctly throw a </w:t>
+            </w:r>
+            <w:proofErr w:type="spellStart"/>
+            <w:r>
+              <w:rPr>
+                <w:rFonts w:ascii="Arial Narrow" w:hAnsi="Arial Narrow"/>
+                <w:sz w:val="18"/>
+              </w:rPr>
+              <w:t>NullPointerException</w:t>
+            </w:r>
+            <w:proofErr w:type="spellEnd"/>
+            <w:r>
+              <w:rPr>
+                <w:rFonts w:ascii="Arial Narrow" w:hAnsi="Arial Narrow"/>
+                <w:sz w:val="18"/>
+              </w:rPr>
+              <w:t xml:space="preserve"> when a </w:t>
+            </w:r>
+            <w:proofErr w:type="spellStart"/>
+            <w:r>
+              <w:rPr>
+                <w:rFonts w:ascii="Arial Narrow" w:hAnsi="Arial Narrow"/>
+                <w:sz w:val="18"/>
+              </w:rPr>
+              <w:t>null</w:t>
+            </w:r>
+            <w:proofErr w:type="spellEnd"/>
+            <w:r>
+              <w:rPr>
+                <w:rFonts w:ascii="Arial Narrow" w:hAnsi="Arial Narrow"/>
+                <w:sz w:val="18"/>
+              </w:rPr>
+              <w:t xml:space="preserve"> array is passed as an argument. </w:t>
+            </w:r>
           </w:p>
           <w:p>
             <w:pPr>
@@ -495,6 +524,13 @@
                 <w:sz w:val="18"/>
               </w:rPr>
             </w:pPr>
+            <w:r>
+              <w:rPr>
+                <w:rFonts w:ascii="Arial Narrow" w:hAnsi="Arial Narrow"/>
+                <w:sz w:val="18"/>
+              </w:rPr>
+              <w:t>FD</w:t>
+            </w:r>
           </w:p>
         </w:tc>
         <w:tc>
@@ -510,6 +546,13 @@
                 <w:sz w:val="18"/>
               </w:rPr>
             </w:pPr>
+            <w:r>
+              <w:rPr>
+                <w:rFonts w:ascii="Arial Narrow" w:hAnsi="Arial Narrow"/>
+                <w:sz w:val="18"/>
+              </w:rPr>
+              <w:t>MJ</w:t>
+            </w:r>
           </w:p>
         </w:tc>
       </w:tr>
@@ -525,9 +568,7 @@
             <w:insideV w:val="single" w:sz="4" w:space="0" w:color="auto"/>
           </w:tblBorders>
           <w:tblCellMar>
-            <w:top w:w="0" w:type="dxa"/>
             <w:left w:w="108" w:type="dxa"/>
-            <w:bottom w:w="0" w:type="dxa"/>
             <w:right w:w="108" w:type="dxa"/>
           </w:tblCellMar>
         </w:tblPrEx>
@@ -536,7 +577,7 @@
         </w:trPr>
         <w:tc>
           <w:tcPr>
-            <w:tcW w:w="630" w:type="dxa"/>
+            <w:tcW w:w="990" w:type="dxa"/>
             <w:tcBorders>
               <w:left w:val="single" w:sz="4" w:space="0" w:color="auto"/>
             </w:tcBorders>
@@ -549,21 +590,42 @@
                 <w:sz w:val="18"/>
               </w:rPr>
             </w:pPr>
-          </w:p>
-        </w:tc>
-        <w:tc>
-          <w:tcPr>
-            <w:tcW w:w="2070" w:type="dxa"/>
-            <w:gridSpan w:val="2"/>
-          </w:tcPr>
-          <w:p>
-            <w:pPr>
-              <w:pStyle w:val="TableText"/>
-              <w:rPr>
-                <w:rFonts w:ascii="Arial Narrow" w:hAnsi="Arial Narrow"/>
-                <w:sz w:val="18"/>
-              </w:rPr>
-            </w:pPr>
+            <w:r>
+              <w:rPr>
+                <w:rFonts w:ascii="Arial Narrow" w:hAnsi="Arial Narrow"/>
+                <w:sz w:val="18"/>
+              </w:rPr>
+              <w:t>02</w:t>
+            </w:r>
+          </w:p>
+        </w:tc>
+        <w:tc>
+          <w:tcPr>
+            <w:tcW w:w="1332" w:type="dxa"/>
+            <w:gridSpan w:val="2"/>
+          </w:tcPr>
+          <w:p>
+            <w:pPr>
+              <w:pStyle w:val="TableText"/>
+              <w:rPr>
+                <w:rFonts w:ascii="Arial Narrow" w:hAnsi="Arial Narrow"/>
+                <w:sz w:val="18"/>
+              </w:rPr>
+            </w:pPr>
+            <w:r>
+              <w:rPr>
+                <w:rFonts w:ascii="Arial Narrow" w:hAnsi="Arial Narrow"/>
+                <w:sz w:val="18"/>
+              </w:rPr>
+              <w:t xml:space="preserve">PowerSetData.java Line </w:t>
+            </w:r>
+            <w:r>
+              <w:rPr>
+                <w:rFonts w:ascii="Arial Narrow" w:hAnsi="Arial Narrow"/>
+                <w:sz w:val="18"/>
+              </w:rPr>
+              <w:t>26</w:t>
+            </w:r>
           </w:p>
         </w:tc>
         <w:tc>
@@ -579,6 +641,59 @@
                 <w:sz w:val="18"/>
               </w:rPr>
             </w:pPr>
+            <w:r>
+              <w:rPr>
+                <w:rFonts w:ascii="Arial Narrow" w:hAnsi="Arial Narrow"/>
+                <w:sz w:val="18"/>
+              </w:rPr>
+              <w:t xml:space="preserve">The </w:t>
+            </w:r>
+            <w:proofErr w:type="spellStart"/>
+            <w:r>
+              <w:rPr>
+                <w:rFonts w:ascii="Arial Narrow" w:hAnsi="Arial Narrow"/>
+                <w:sz w:val="18"/>
+              </w:rPr>
+              <w:t>initializeArray</w:t>
+            </w:r>
+            <w:proofErr w:type="spellEnd"/>
+            <w:r>
+              <w:rPr>
+                <w:rFonts w:ascii="Arial Narrow" w:hAnsi="Arial Narrow"/>
+                <w:sz w:val="18"/>
+              </w:rPr>
+              <w:t xml:space="preserve"> method incorrectly attempts to split (using the split method) the </w:t>
+            </w:r>
+            <w:proofErr w:type="spellStart"/>
+            <w:r>
+              <w:rPr>
+                <w:rFonts w:ascii="Arial Narrow" w:hAnsi="Arial Narrow"/>
+                <w:sz w:val="18"/>
+              </w:rPr>
+              <w:t>passed</w:t>
+            </w:r>
+            <w:proofErr w:type="spellEnd"/>
+            <w:r>
+              <w:rPr>
+                <w:rFonts w:ascii="Arial Narrow" w:hAnsi="Arial Narrow"/>
+                <w:sz w:val="18"/>
+              </w:rPr>
+              <w:t xml:space="preserve"> string with the </w:t>
+            </w:r>
+            <w:r>
+              <w:rPr>
+                <w:rFonts w:ascii="Arial Narrow" w:hAnsi="Arial Narrow"/>
+                <w:sz w:val="18"/>
+              </w:rPr>
+              <w:t xml:space="preserve">regex “\s” which is not a valid regex. </w:t>
+            </w:r>
+            <w:r>
+              <w:rPr>
+                <w:rFonts w:ascii="Arial Narrow" w:hAnsi="Arial Narrow"/>
+                <w:sz w:val="18"/>
+              </w:rPr>
+              <w:t xml:space="preserve"> </w:t>
+            </w:r>
           </w:p>
           <w:p>
             <w:pPr>
@@ -602,6 +717,13 @@
                 <w:sz w:val="18"/>
               </w:rPr>
             </w:pPr>
+            <w:r>
+              <w:rPr>
+                <w:rFonts w:ascii="Arial Narrow" w:hAnsi="Arial Narrow"/>
+                <w:sz w:val="18"/>
+              </w:rPr>
+              <w:t>FD</w:t>
+            </w:r>
           </w:p>
         </w:tc>
         <w:tc>
@@ -617,6 +739,13 @@
                 <w:sz w:val="18"/>
               </w:rPr>
             </w:pPr>
+            <w:r>
+              <w:rPr>
+                <w:rFonts w:ascii="Arial Narrow" w:hAnsi="Arial Narrow"/>
+                <w:sz w:val="18"/>
+              </w:rPr>
+              <w:t>BR</w:t>
+            </w:r>
           </w:p>
         </w:tc>
       </w:tr>
@@ -632,9 +761,7 @@
             <w:insideV w:val="single" w:sz="4" w:space="0" w:color="auto"/>
           </w:tblBorders>
           <w:tblCellMar>
-            <w:top w:w="0" w:type="dxa"/>
             <w:left w:w="108" w:type="dxa"/>
-            <w:bottom w:w="0" w:type="dxa"/>
             <w:right w:w="108" w:type="dxa"/>
           </w:tblCellMar>
         </w:tblPrEx>
@@ -643,7 +770,7 @@
         </w:trPr>
         <w:tc>
           <w:tcPr>
-            <w:tcW w:w="630" w:type="dxa"/>
+            <w:tcW w:w="990" w:type="dxa"/>
             <w:tcBorders>
               <w:left w:val="single" w:sz="4" w:space="0" w:color="auto"/>
             </w:tcBorders>
@@ -656,21 +783,42 @@
                 <w:sz w:val="18"/>
               </w:rPr>
             </w:pPr>
-          </w:p>
-        </w:tc>
-        <w:tc>
-          <w:tcPr>
-            <w:tcW w:w="2070" w:type="dxa"/>
-            <w:gridSpan w:val="2"/>
-          </w:tcPr>
-          <w:p>
-            <w:pPr>
-              <w:pStyle w:val="TableText"/>
-              <w:rPr>
-                <w:rFonts w:ascii="Arial Narrow" w:hAnsi="Arial Narrow"/>
-                <w:sz w:val="18"/>
-              </w:rPr>
-            </w:pPr>
+            <w:r>
+              <w:rPr>
+                <w:rFonts w:ascii="Arial Narrow" w:hAnsi="Arial Narrow"/>
+                <w:sz w:val="18"/>
+              </w:rPr>
+              <w:t xml:space="preserve"> </w:t>
+            </w:r>
+            <w:r>
+              <w:rPr>
+                <w:rFonts w:ascii="Arial Narrow" w:hAnsi="Arial Narrow"/>
+                <w:sz w:val="18"/>
+              </w:rPr>
+              <w:t>03</w:t>
+            </w:r>
+          </w:p>
+        </w:tc>
+        <w:tc>
+          <w:tcPr>
+            <w:tcW w:w="1332" w:type="dxa"/>
+            <w:gridSpan w:val="2"/>
+          </w:tcPr>
+          <w:p>
+            <w:pPr>
+              <w:pStyle w:val="TableText"/>
+              <w:rPr>
+                <w:rFonts w:ascii="Arial Narrow" w:hAnsi="Arial Narrow"/>
+                <w:sz w:val="18"/>
+              </w:rPr>
+            </w:pPr>
+            <w:r>
+              <w:rPr>
+                <w:rFonts w:ascii="Arial Narrow" w:hAnsi="Arial Narrow"/>
+                <w:sz w:val="18"/>
+              </w:rPr>
+              <w:t>Item.java Line 2</w:t>
+            </w:r>
           </w:p>
         </w:tc>
         <w:tc>
@@ -686,6 +834,27 @@
                 <w:sz w:val="18"/>
               </w:rPr>
             </w:pPr>
+            <w:r>
+              <w:rPr>
+                <w:rFonts w:ascii="Arial Narrow" w:hAnsi="Arial Narrow"/>
+                <w:sz w:val="18"/>
+              </w:rPr>
+              <w:t>The Item class does not have a class banner comment present</w:t>
+            </w:r>
+            <w:r>
+              <w:rPr>
+                <w:rFonts w:ascii="Arial Narrow" w:hAnsi="Arial Narrow"/>
+                <w:sz w:val="18"/>
+              </w:rPr>
+              <w:t>.</w:t>
+            </w:r>
+            <w:r>
+              <w:rPr>
+                <w:rFonts w:ascii="Arial Narrow" w:hAnsi="Arial Narrow"/>
+                <w:sz w:val="18"/>
+              </w:rPr>
+              <w:t xml:space="preserve"> </w:t>
+            </w:r>
           </w:p>
           <w:p>
             <w:pPr>
@@ -709,6 +878,13 @@
                 <w:sz w:val="18"/>
               </w:rPr>
             </w:pPr>
+            <w:r>
+              <w:rPr>
+                <w:rFonts w:ascii="Arial Narrow" w:hAnsi="Arial Narrow"/>
+                <w:sz w:val="18"/>
+              </w:rPr>
+              <w:t>CG</w:t>
+            </w:r>
           </w:p>
         </w:tc>
         <w:tc>
@@ -724,6 +900,13 @@
                 <w:sz w:val="18"/>
               </w:rPr>
             </w:pPr>
+            <w:r>
+              <w:rPr>
+                <w:rFonts w:ascii="Arial Narrow" w:hAnsi="Arial Narrow"/>
+                <w:sz w:val="18"/>
+              </w:rPr>
+              <w:t>LOW</w:t>
+            </w:r>
           </w:p>
         </w:tc>
       </w:tr>
@@ -739,9 +922,7 @@
             <w:insideV w:val="single" w:sz="4" w:space="0" w:color="auto"/>
           </w:tblBorders>
           <w:tblCellMar>
-            <w:top w:w="0" w:type="dxa"/>
             <w:left w:w="108" w:type="dxa"/>
-            <w:bottom w:w="0" w:type="dxa"/>
             <w:right w:w="108" w:type="dxa"/>
           </w:tblCellMar>
         </w:tblPrEx>
@@ -750,7 +931,7 @@
         </w:trPr>
         <w:tc>
           <w:tcPr>
-            <w:tcW w:w="630" w:type="dxa"/>
+            <w:tcW w:w="990" w:type="dxa"/>
             <w:tcBorders>
               <w:left w:val="single" w:sz="4" w:space="0" w:color="auto"/>
             </w:tcBorders>
@@ -763,21 +944,49 @@
                 <w:sz w:val="18"/>
               </w:rPr>
             </w:pPr>
-          </w:p>
-        </w:tc>
-        <w:tc>
-          <w:tcPr>
-            <w:tcW w:w="2070" w:type="dxa"/>
-            <w:gridSpan w:val="2"/>
-          </w:tcPr>
-          <w:p>
-            <w:pPr>
-              <w:pStyle w:val="TableText"/>
-              <w:rPr>
-                <w:rFonts w:ascii="Arial Narrow" w:hAnsi="Arial Narrow"/>
-                <w:sz w:val="18"/>
-              </w:rPr>
-            </w:pPr>
+            <w:r>
+              <w:rPr>
+                <w:rFonts w:ascii="Arial Narrow" w:hAnsi="Arial Narrow"/>
+                <w:sz w:val="18"/>
+              </w:rPr>
+              <w:t>04</w:t>
+            </w:r>
+          </w:p>
+        </w:tc>
+        <w:tc>
+          <w:tcPr>
+            <w:tcW w:w="1332" w:type="dxa"/>
+            <w:gridSpan w:val="2"/>
+          </w:tcPr>
+          <w:p>
+            <w:pPr>
+              <w:pStyle w:val="TableText"/>
+              <w:rPr>
+                <w:rFonts w:ascii="Arial Narrow" w:hAnsi="Arial Narrow"/>
+                <w:sz w:val="18"/>
+              </w:rPr>
+            </w:pPr>
+            <w:r>
+              <w:rPr>
+                <w:rFonts w:ascii="Arial Narrow" w:hAnsi="Arial Narrow"/>
+                <w:sz w:val="18"/>
+              </w:rPr>
+              <w:t>PowerSet.java</w:t>
+            </w:r>
+            <w:r>
+              <w:rPr>
+                <w:rFonts w:ascii="Arial Narrow" w:hAnsi="Arial Narrow"/>
+                <w:sz w:val="18"/>
+              </w:rPr>
+              <w:t xml:space="preserve"> </w:t>
+            </w:r>
+            <w:r>
+              <w:rPr>
+                <w:rFonts w:ascii="Arial Narrow" w:hAnsi="Arial Narrow"/>
+                <w:sz w:val="18"/>
+              </w:rPr>
+              <w:t>Line 127</w:t>
+            </w:r>
           </w:p>
         </w:tc>
         <w:tc>
@@ -793,6 +1002,29 @@
                 <w:sz w:val="18"/>
               </w:rPr>
             </w:pPr>
+            <w:r>
+              <w:rPr>
+                <w:rFonts w:ascii="Arial Narrow" w:hAnsi="Arial Narrow"/>
+                <w:sz w:val="18"/>
+              </w:rPr>
+              <w:t xml:space="preserve">The </w:t>
+            </w:r>
+            <w:proofErr w:type="gramStart"/>
+            <w:r>
+              <w:rPr>
+                <w:rFonts w:ascii="Arial Narrow" w:hAnsi="Arial Narrow"/>
+                <w:sz w:val="18"/>
+              </w:rPr>
+              <w:t>{ bracket</w:t>
+            </w:r>
+            <w:proofErr w:type="gramEnd"/>
+            <w:r>
+              <w:rPr>
+                <w:rFonts w:ascii="Arial Narrow" w:hAnsi="Arial Narrow"/>
+                <w:sz w:val="18"/>
+              </w:rPr>
+              <w:t xml:space="preserve"> does not appear on the correct line (not at the end of the previous line) </w:t>
+            </w:r>
           </w:p>
           <w:p>
             <w:pPr>
@@ -816,6 +1048,13 @@
                 <w:sz w:val="18"/>
               </w:rPr>
             </w:pPr>
+            <w:r>
+              <w:rPr>
+                <w:rFonts w:ascii="Arial Narrow" w:hAnsi="Arial Narrow"/>
+                <w:sz w:val="18"/>
+              </w:rPr>
+              <w:t>CG</w:t>
+            </w:r>
           </w:p>
         </w:tc>
         <w:tc>
@@ -831,6 +1070,13 @@
                 <w:sz w:val="18"/>
               </w:rPr>
             </w:pPr>
+            <w:r>
+              <w:rPr>
+                <w:rFonts w:ascii="Arial Narrow" w:hAnsi="Arial Narrow"/>
+                <w:sz w:val="18"/>
+              </w:rPr>
+              <w:t>LOW</w:t>
+            </w:r>
           </w:p>
         </w:tc>
       </w:tr>
@@ -846,9 +1092,7 @@
             <w:insideV w:val="single" w:sz="4" w:space="0" w:color="auto"/>
           </w:tblBorders>
           <w:tblCellMar>
-            <w:top w:w="0" w:type="dxa"/>
             <w:left w:w="108" w:type="dxa"/>
-            <w:bottom w:w="0" w:type="dxa"/>
             <w:right w:w="108" w:type="dxa"/>
           </w:tblCellMar>
         </w:tblPrEx>
@@ -857,7 +1101,7 @@
         </w:trPr>
         <w:tc>
           <w:tcPr>
-            <w:tcW w:w="630" w:type="dxa"/>
+            <w:tcW w:w="990" w:type="dxa"/>
             <w:tcBorders>
               <w:left w:val="single" w:sz="4" w:space="0" w:color="auto"/>
             </w:tcBorders>
@@ -870,21 +1114,42 @@
                 <w:sz w:val="18"/>
               </w:rPr>
             </w:pPr>
-          </w:p>
-        </w:tc>
-        <w:tc>
-          <w:tcPr>
-            <w:tcW w:w="2070" w:type="dxa"/>
-            <w:gridSpan w:val="2"/>
-          </w:tcPr>
-          <w:p>
-            <w:pPr>
-              <w:pStyle w:val="TableText"/>
-              <w:rPr>
-                <w:rFonts w:ascii="Arial Narrow" w:hAnsi="Arial Narrow"/>
-                <w:sz w:val="18"/>
-              </w:rPr>
-            </w:pPr>
+            <w:r>
+              <w:rPr>
+                <w:rFonts w:ascii="Arial Narrow" w:hAnsi="Arial Narrow"/>
+                <w:sz w:val="18"/>
+              </w:rPr>
+              <w:t>05</w:t>
+            </w:r>
+          </w:p>
+        </w:tc>
+        <w:tc>
+          <w:tcPr>
+            <w:tcW w:w="1332" w:type="dxa"/>
+            <w:gridSpan w:val="2"/>
+          </w:tcPr>
+          <w:p>
+            <w:pPr>
+              <w:pStyle w:val="TableText"/>
+              <w:rPr>
+                <w:rFonts w:ascii="Arial Narrow" w:hAnsi="Arial Narrow"/>
+                <w:sz w:val="18"/>
+              </w:rPr>
+            </w:pPr>
+            <w:r>
+              <w:rPr>
+                <w:rFonts w:ascii="Arial Narrow" w:hAnsi="Arial Narrow"/>
+                <w:sz w:val="18"/>
+              </w:rPr>
+              <w:t>RandomNumber.java</w:t>
+            </w:r>
+            <w:r>
+              <w:rPr>
+                <w:rFonts w:ascii="Arial Narrow" w:hAnsi="Arial Narrow"/>
+                <w:sz w:val="18"/>
+              </w:rPr>
+              <w:t xml:space="preserve"> (Whole Class Issue)</w:t>
+            </w:r>
           </w:p>
         </w:tc>
         <w:tc>
@@ -900,6 +1165,54 @@
                 <w:sz w:val="18"/>
               </w:rPr>
             </w:pPr>
+            <w:r>
+              <w:rPr>
+                <w:rFonts w:ascii="Arial Narrow" w:hAnsi="Arial Narrow"/>
+                <w:sz w:val="18"/>
+              </w:rPr>
+              <w:t xml:space="preserve">This class generates a random number, though it does not differ in functionality from </w:t>
+            </w:r>
+            <w:proofErr w:type="spellStart"/>
+            <w:r>
+              <w:rPr>
+                <w:rFonts w:ascii="Arial Narrow" w:hAnsi="Arial Narrow"/>
+                <w:sz w:val="18"/>
+              </w:rPr>
+              <w:t>Math.random</w:t>
+            </w:r>
+            <w:proofErr w:type="spellEnd"/>
+            <w:r>
+              <w:rPr>
+                <w:rFonts w:ascii="Arial Narrow" w:hAnsi="Arial Narrow"/>
+                <w:sz w:val="18"/>
+              </w:rPr>
+              <w:t xml:space="preserve"> or </w:t>
+            </w:r>
+            <w:proofErr w:type="spellStart"/>
+            <w:proofErr w:type="gramStart"/>
+            <w:r>
+              <w:rPr>
+                <w:rFonts w:ascii="Arial Narrow" w:hAnsi="Arial Narrow"/>
+                <w:sz w:val="18"/>
+              </w:rPr>
+              <w:t>java.util</w:t>
+            </w:r>
+            <w:proofErr w:type="gramEnd"/>
+            <w:r>
+              <w:rPr>
+                <w:rFonts w:ascii="Arial Narrow" w:hAnsi="Arial Narrow"/>
+                <w:sz w:val="18"/>
+              </w:rPr>
+              <w:t>.Random</w:t>
+            </w:r>
+            <w:proofErr w:type="spellEnd"/>
+            <w:r>
+              <w:rPr>
+                <w:rFonts w:ascii="Arial Narrow" w:hAnsi="Arial Narrow"/>
+                <w:sz w:val="18"/>
+              </w:rPr>
+              <w:t xml:space="preserve"> (copied code/unnecessary class) </w:t>
+            </w:r>
           </w:p>
           <w:p>
             <w:pPr>
@@ -923,6 +1236,13 @@
                 <w:sz w:val="18"/>
               </w:rPr>
             </w:pPr>
+            <w:r>
+              <w:rPr>
+                <w:rFonts w:ascii="Arial Narrow" w:hAnsi="Arial Narrow"/>
+                <w:sz w:val="18"/>
+              </w:rPr>
+              <w:t>CS</w:t>
+            </w:r>
           </w:p>
         </w:tc>
         <w:tc>
@@ -938,6 +1258,13 @@
                 <w:sz w:val="18"/>
               </w:rPr>
             </w:pPr>
+            <w:r>
+              <w:rPr>
+                <w:rFonts w:ascii="Arial Narrow" w:hAnsi="Arial Narrow"/>
+                <w:sz w:val="18"/>
+              </w:rPr>
+              <w:t>LOW</w:t>
+            </w:r>
           </w:p>
         </w:tc>
       </w:tr>
@@ -953,9 +1280,7 @@
             <w:insideV w:val="single" w:sz="4" w:space="0" w:color="auto"/>
           </w:tblBorders>
           <w:tblCellMar>
-            <w:top w:w="0" w:type="dxa"/>
             <w:left w:w="108" w:type="dxa"/>
-            <w:bottom w:w="0" w:type="dxa"/>
             <w:right w:w="108" w:type="dxa"/>
           </w:tblCellMar>
         </w:tblPrEx>
@@ -964,7 +1289,7 @@
         </w:trPr>
         <w:tc>
           <w:tcPr>
-            <w:tcW w:w="630" w:type="dxa"/>
+            <w:tcW w:w="990" w:type="dxa"/>
             <w:tcBorders>
               <w:left w:val="single" w:sz="4" w:space="0" w:color="auto"/>
             </w:tcBorders>
@@ -977,21 +1302,42 @@
                 <w:sz w:val="18"/>
               </w:rPr>
             </w:pPr>
-          </w:p>
-        </w:tc>
-        <w:tc>
-          <w:tcPr>
-            <w:tcW w:w="2070" w:type="dxa"/>
-            <w:gridSpan w:val="2"/>
-          </w:tcPr>
-          <w:p>
-            <w:pPr>
-              <w:pStyle w:val="TableText"/>
-              <w:rPr>
-                <w:rFonts w:ascii="Arial Narrow" w:hAnsi="Arial Narrow"/>
-                <w:sz w:val="18"/>
-              </w:rPr>
-            </w:pPr>
+            <w:r>
+              <w:rPr>
+                <w:rFonts w:ascii="Arial Narrow" w:hAnsi="Arial Narrow"/>
+                <w:sz w:val="18"/>
+              </w:rPr>
+              <w:t>06</w:t>
+            </w:r>
+          </w:p>
+        </w:tc>
+        <w:tc>
+          <w:tcPr>
+            <w:tcW w:w="1332" w:type="dxa"/>
+            <w:gridSpan w:val="2"/>
+          </w:tcPr>
+          <w:p>
+            <w:pPr>
+              <w:pStyle w:val="TableText"/>
+              <w:rPr>
+                <w:rFonts w:ascii="Arial Narrow" w:hAnsi="Arial Narrow"/>
+                <w:sz w:val="18"/>
+              </w:rPr>
+            </w:pPr>
+            <w:r>
+              <w:rPr>
+                <w:rFonts w:ascii="Arial Narrow" w:hAnsi="Arial Narrow"/>
+                <w:sz w:val="18"/>
+              </w:rPr>
+              <w:t>PowerSetData</w:t>
+            </w:r>
+            <w:r>
+              <w:rPr>
+                <w:rFonts w:ascii="Arial Narrow" w:hAnsi="Arial Narrow"/>
+                <w:sz w:val="18"/>
+              </w:rPr>
+              <w:t>.java Line 26</w:t>
+            </w:r>
           </w:p>
         </w:tc>
         <w:tc>
@@ -1007,6 +1353,27 @@
                 <w:sz w:val="18"/>
               </w:rPr>
             </w:pPr>
+            <w:r>
+              <w:rPr>
+                <w:rFonts w:ascii="Arial Narrow" w:hAnsi="Arial Narrow"/>
+                <w:sz w:val="18"/>
+              </w:rPr>
+              <w:t xml:space="preserve">The array String RESULT is in all caps (name) and its values stay </w:t>
+            </w:r>
+            <w:r>
+              <w:rPr>
+                <w:rFonts w:ascii="Arial Narrow" w:hAnsi="Arial Narrow"/>
+                <w:sz w:val="18"/>
+              </w:rPr>
+              <w:t>constant,</w:t>
+            </w:r>
+            <w:r>
+              <w:rPr>
+                <w:rFonts w:ascii="Arial Narrow" w:hAnsi="Arial Narrow"/>
+                <w:sz w:val="18"/>
+              </w:rPr>
+              <w:t xml:space="preserve"> but it is never declared as a constant. </w:t>
+            </w:r>
           </w:p>
           <w:p>
             <w:pPr>
@@ -1030,6 +1397,13 @@
                 <w:sz w:val="18"/>
               </w:rPr>
             </w:pPr>
+            <w:r>
+              <w:rPr>
+                <w:rFonts w:ascii="Arial Narrow" w:hAnsi="Arial Narrow"/>
+                <w:sz w:val="18"/>
+              </w:rPr>
+              <w:t>CG</w:t>
+            </w:r>
           </w:p>
         </w:tc>
         <w:tc>
@@ -1045,6 +1419,13 @@
                 <w:sz w:val="18"/>
               </w:rPr>
             </w:pPr>
+            <w:r>
+              <w:rPr>
+                <w:rFonts w:ascii="Arial Narrow" w:hAnsi="Arial Narrow"/>
+                <w:sz w:val="18"/>
+              </w:rPr>
+              <w:t>LOW</w:t>
+            </w:r>
           </w:p>
         </w:tc>
       </w:tr>
@@ -1060,9 +1441,7 @@
             <w:insideV w:val="single" w:sz="4" w:space="0" w:color="auto"/>
           </w:tblBorders>
           <w:tblCellMar>
-            <w:top w:w="0" w:type="dxa"/>
             <w:left w:w="108" w:type="dxa"/>
-            <w:bottom w:w="0" w:type="dxa"/>
             <w:right w:w="108" w:type="dxa"/>
           </w:tblCellMar>
         </w:tblPrEx>
@@ -1071,7 +1450,7 @@
         </w:trPr>
         <w:tc>
           <w:tcPr>
-            <w:tcW w:w="630" w:type="dxa"/>
+            <w:tcW w:w="990" w:type="dxa"/>
             <w:tcBorders>
               <w:left w:val="single" w:sz="4" w:space="0" w:color="auto"/>
             </w:tcBorders>
@@ -1084,21 +1463,35 @@
                 <w:sz w:val="18"/>
               </w:rPr>
             </w:pPr>
-          </w:p>
-        </w:tc>
-        <w:tc>
-          <w:tcPr>
-            <w:tcW w:w="2070" w:type="dxa"/>
-            <w:gridSpan w:val="2"/>
-          </w:tcPr>
-          <w:p>
-            <w:pPr>
-              <w:pStyle w:val="TableText"/>
-              <w:rPr>
-                <w:rFonts w:ascii="Arial Narrow" w:hAnsi="Arial Narrow"/>
-                <w:sz w:val="18"/>
-              </w:rPr>
-            </w:pPr>
+            <w:r>
+              <w:rPr>
+                <w:rFonts w:ascii="Arial Narrow" w:hAnsi="Arial Narrow"/>
+                <w:sz w:val="18"/>
+              </w:rPr>
+              <w:t>07</w:t>
+            </w:r>
+          </w:p>
+        </w:tc>
+        <w:tc>
+          <w:tcPr>
+            <w:tcW w:w="1332" w:type="dxa"/>
+            <w:gridSpan w:val="2"/>
+          </w:tcPr>
+          <w:p>
+            <w:pPr>
+              <w:pStyle w:val="TableText"/>
+              <w:rPr>
+                <w:rFonts w:ascii="Arial Narrow" w:hAnsi="Arial Narrow"/>
+                <w:sz w:val="18"/>
+              </w:rPr>
+            </w:pPr>
+            <w:r>
+              <w:rPr>
+                <w:rFonts w:ascii="Arial Narrow" w:hAnsi="Arial Narrow"/>
+                <w:sz w:val="18"/>
+              </w:rPr>
+              <w:t>PowerSet.java Line 29</w:t>
+            </w:r>
           </w:p>
         </w:tc>
         <w:tc>
@@ -1114,6 +1507,27 @@
                 <w:sz w:val="18"/>
               </w:rPr>
             </w:pPr>
+            <w:r>
+              <w:rPr>
+                <w:rFonts w:ascii="Arial Narrow" w:hAnsi="Arial Narrow"/>
+                <w:sz w:val="18"/>
+              </w:rPr>
+              <w:t xml:space="preserve">The powerSetImplementation1 is </w:t>
+            </w:r>
+            <w:r>
+              <w:rPr>
+                <w:rFonts w:ascii="Arial Narrow" w:hAnsi="Arial Narrow"/>
+                <w:sz w:val="18"/>
+              </w:rPr>
+              <w:t>supposed</w:t>
+            </w:r>
+            <w:r>
+              <w:rPr>
+                <w:rFonts w:ascii="Arial Narrow" w:hAnsi="Arial Narrow"/>
+                <w:sz w:val="18"/>
+              </w:rPr>
+              <w:t xml:space="preserve"> to return the power set of the passed array but is set to null. </w:t>
+            </w:r>
           </w:p>
           <w:p>
             <w:pPr>
@@ -1137,6 +1551,13 @@
                 <w:sz w:val="18"/>
               </w:rPr>
             </w:pPr>
+            <w:r>
+              <w:rPr>
+                <w:rFonts w:ascii="Arial Narrow" w:hAnsi="Arial Narrow"/>
+                <w:sz w:val="18"/>
+              </w:rPr>
+              <w:t>FD</w:t>
+            </w:r>
           </w:p>
         </w:tc>
         <w:tc>
@@ -1152,6 +1573,13 @@
                 <w:sz w:val="18"/>
               </w:rPr>
             </w:pPr>
+            <w:r>
+              <w:rPr>
+                <w:rFonts w:ascii="Arial Narrow" w:hAnsi="Arial Narrow"/>
+                <w:sz w:val="18"/>
+              </w:rPr>
+              <w:t>BR</w:t>
+            </w:r>
           </w:p>
         </w:tc>
       </w:tr>
@@ -1167,9 +1595,7 @@
             <w:insideV w:val="single" w:sz="4" w:space="0" w:color="auto"/>
           </w:tblBorders>
           <w:tblCellMar>
-            <w:top w:w="0" w:type="dxa"/>
             <w:left w:w="108" w:type="dxa"/>
-            <w:bottom w:w="0" w:type="dxa"/>
             <w:right w:w="108" w:type="dxa"/>
           </w:tblCellMar>
         </w:tblPrEx>
@@ -1178,7 +1604,7 @@
         </w:trPr>
         <w:tc>
           <w:tcPr>
-            <w:tcW w:w="630" w:type="dxa"/>
+            <w:tcW w:w="990" w:type="dxa"/>
             <w:tcBorders>
               <w:left w:val="single" w:sz="4" w:space="0" w:color="auto"/>
             </w:tcBorders>
@@ -1195,7 +1621,7 @@
         </w:tc>
         <w:tc>
           <w:tcPr>
-            <w:tcW w:w="2070" w:type="dxa"/>
+            <w:tcW w:w="1332" w:type="dxa"/>
             <w:gridSpan w:val="2"/>
           </w:tcPr>
           <w:p>
@@ -1274,9 +1700,7 @@
             <w:insideV w:val="single" w:sz="4" w:space="0" w:color="auto"/>
           </w:tblBorders>
           <w:tblCellMar>
-            <w:top w:w="0" w:type="dxa"/>
             <w:left w:w="108" w:type="dxa"/>
-            <w:bottom w:w="0" w:type="dxa"/>
             <w:right w:w="108" w:type="dxa"/>
           </w:tblCellMar>
         </w:tblPrEx>
@@ -1285,7 +1709,7 @@
         </w:trPr>
         <w:tc>
           <w:tcPr>
-            <w:tcW w:w="630" w:type="dxa"/>
+            <w:tcW w:w="990" w:type="dxa"/>
             <w:tcBorders>
               <w:left w:val="single" w:sz="4" w:space="0" w:color="auto"/>
             </w:tcBorders>
@@ -1302,7 +1726,7 @@
         </w:tc>
         <w:tc>
           <w:tcPr>
-            <w:tcW w:w="2070" w:type="dxa"/>
+            <w:tcW w:w="1332" w:type="dxa"/>
             <w:gridSpan w:val="2"/>
           </w:tcPr>
           <w:p>
@@ -1381,9 +1805,7 @@
             <w:insideV w:val="single" w:sz="4" w:space="0" w:color="auto"/>
           </w:tblBorders>
           <w:tblCellMar>
-            <w:top w:w="0" w:type="dxa"/>
             <w:left w:w="108" w:type="dxa"/>
-            <w:bottom w:w="0" w:type="dxa"/>
             <w:right w:w="108" w:type="dxa"/>
           </w:tblCellMar>
         </w:tblPrEx>
@@ -1392,7 +1814,7 @@
         </w:trPr>
         <w:tc>
           <w:tcPr>
-            <w:tcW w:w="630" w:type="dxa"/>
+            <w:tcW w:w="990" w:type="dxa"/>
             <w:tcBorders>
               <w:left w:val="single" w:sz="4" w:space="0" w:color="auto"/>
             </w:tcBorders>
@@ -1409,7 +1831,7 @@
         </w:tc>
         <w:tc>
           <w:tcPr>
-            <w:tcW w:w="2070" w:type="dxa"/>
+            <w:tcW w:w="1332" w:type="dxa"/>
             <w:gridSpan w:val="2"/>
           </w:tcPr>
           <w:p>
@@ -1488,9 +1910,7 @@
             <w:insideV w:val="single" w:sz="4" w:space="0" w:color="auto"/>
           </w:tblBorders>
           <w:tblCellMar>
-            <w:top w:w="0" w:type="dxa"/>
             <w:left w:w="108" w:type="dxa"/>
-            <w:bottom w:w="0" w:type="dxa"/>
             <w:right w:w="108" w:type="dxa"/>
           </w:tblCellMar>
         </w:tblPrEx>
@@ -1499,7 +1919,7 @@
         </w:trPr>
         <w:tc>
           <w:tcPr>
-            <w:tcW w:w="630" w:type="dxa"/>
+            <w:tcW w:w="990" w:type="dxa"/>
             <w:tcBorders>
               <w:left w:val="single" w:sz="4" w:space="0" w:color="auto"/>
             </w:tcBorders>
@@ -1516,7 +1936,7 @@
         </w:tc>
         <w:tc>
           <w:tcPr>
-            <w:tcW w:w="2070" w:type="dxa"/>
+            <w:tcW w:w="1332" w:type="dxa"/>
             <w:gridSpan w:val="2"/>
           </w:tcPr>
           <w:p>
@@ -1595,9 +2015,7 @@
             <w:insideV w:val="single" w:sz="4" w:space="0" w:color="auto"/>
           </w:tblBorders>
           <w:tblCellMar>
-            <w:top w:w="0" w:type="dxa"/>
             <w:left w:w="108" w:type="dxa"/>
-            <w:bottom w:w="0" w:type="dxa"/>
             <w:right w:w="108" w:type="dxa"/>
           </w:tblCellMar>
         </w:tblPrEx>
@@ -1606,7 +2024,7 @@
         </w:trPr>
         <w:tc>
           <w:tcPr>
-            <w:tcW w:w="630" w:type="dxa"/>
+            <w:tcW w:w="990" w:type="dxa"/>
             <w:tcBorders>
               <w:left w:val="single" w:sz="4" w:space="0" w:color="auto"/>
             </w:tcBorders>
@@ -1623,7 +2041,7 @@
         </w:tc>
         <w:tc>
           <w:tcPr>
-            <w:tcW w:w="2070" w:type="dxa"/>
+            <w:tcW w:w="1332" w:type="dxa"/>
             <w:gridSpan w:val="2"/>
           </w:tcPr>
           <w:p>
@@ -1702,9 +2120,7 @@
             <w:insideV w:val="single" w:sz="4" w:space="0" w:color="auto"/>
           </w:tblBorders>
           <w:tblCellMar>
-            <w:top w:w="0" w:type="dxa"/>
             <w:left w:w="108" w:type="dxa"/>
-            <w:bottom w:w="0" w:type="dxa"/>
             <w:right w:w="108" w:type="dxa"/>
           </w:tblCellMar>
         </w:tblPrEx>
@@ -1713,7 +2129,7 @@
         </w:trPr>
         <w:tc>
           <w:tcPr>
-            <w:tcW w:w="630" w:type="dxa"/>
+            <w:tcW w:w="990" w:type="dxa"/>
             <w:tcBorders>
               <w:left w:val="single" w:sz="4" w:space="0" w:color="auto"/>
             </w:tcBorders>
@@ -1730,7 +2146,7 @@
         </w:tc>
         <w:tc>
           <w:tcPr>
-            <w:tcW w:w="2070" w:type="dxa"/>
+            <w:tcW w:w="1332" w:type="dxa"/>
             <w:gridSpan w:val="2"/>
           </w:tcPr>
           <w:p>
@@ -1809,9 +2225,7 @@
             <w:insideV w:val="single" w:sz="4" w:space="0" w:color="auto"/>
           </w:tblBorders>
           <w:tblCellMar>
-            <w:top w:w="0" w:type="dxa"/>
             <w:left w:w="108" w:type="dxa"/>
-            <w:bottom w:w="0" w:type="dxa"/>
             <w:right w:w="108" w:type="dxa"/>
           </w:tblCellMar>
         </w:tblPrEx>
@@ -1820,7 +2234,7 @@
         </w:trPr>
         <w:tc>
           <w:tcPr>
-            <w:tcW w:w="630" w:type="dxa"/>
+            <w:tcW w:w="990" w:type="dxa"/>
             <w:tcBorders>
               <w:left w:val="single" w:sz="4" w:space="0" w:color="auto"/>
             </w:tcBorders>
@@ -1837,7 +2251,7 @@
         </w:tc>
         <w:tc>
           <w:tcPr>
-            <w:tcW w:w="2070" w:type="dxa"/>
+            <w:tcW w:w="1332" w:type="dxa"/>
             <w:gridSpan w:val="2"/>
           </w:tcPr>
           <w:p>
@@ -1926,6 +2340,7 @@
           <w:sz w:val="24"/>
           <w:u w:val="single"/>
         </w:rPr>
+        <w:lastRenderedPageBreak/>
         <w:t>Category</w:t>
       </w:r>
       <w:r>
@@ -2762,8 +3177,8 @@
     <w:lsdException w:name="Plain Table 5" w:uiPriority="31" w:qFormat="1"/>
     <w:lsdException w:name="Grid Table Light" w:uiPriority="32" w:qFormat="1"/>
     <w:lsdException w:name="Grid Table 1 Light" w:uiPriority="33" w:qFormat="1"/>
-    <w:lsdException w:name="Grid Table 2" w:semiHidden="1" w:uiPriority="37" w:unhideWhenUsed="1"/>
-    <w:lsdException w:name="Grid Table 3" w:semiHidden="1" w:uiPriority="39" w:unhideWhenUsed="1" w:qFormat="1"/>
+    <w:lsdException w:name="Grid Table 2" w:uiPriority="37"/>
+    <w:lsdException w:name="Grid Table 3" w:uiPriority="39" w:qFormat="1"/>
     <w:lsdException w:name="Grid Table 4" w:uiPriority="49"/>
     <w:lsdException w:name="Grid Table 5 Dark" w:uiPriority="50"/>
     <w:lsdException w:name="Grid Table 6 Colorful" w:uiPriority="51"/>
@@ -2890,11 +3305,15 @@
   </w:style>
   <w:style w:type="character" w:default="1" w:styleId="DefaultParagraphFont">
     <w:name w:val="Default Paragraph Font"/>
+    <w:uiPriority w:val="1"/>
     <w:semiHidden/>
+    <w:unhideWhenUsed/>
   </w:style>
   <w:style w:type="table" w:default="1" w:styleId="TableNormal">
     <w:name w:val="Normal Table"/>
+    <w:uiPriority w:val="99"/>
     <w:semiHidden/>
+    <w:unhideWhenUsed/>
     <w:tblPr>
       <w:tblInd w:w="0" w:type="dxa"/>
       <w:tblCellMar>
@@ -2907,7 +3326,9 @@
   </w:style>
   <w:style w:type="numbering" w:default="1" w:styleId="NoList">
     <w:name w:val="No List"/>
+    <w:uiPriority w:val="99"/>
     <w:semiHidden/>
+    <w:unhideWhenUsed/>
   </w:style>
   <w:style w:type="paragraph" w:styleId="Signature">
     <w:name w:val="Signature"/>

</xml_diff>